<commit_message>
Rmpart out of loop
</commit_message>
<xml_diff>
--- a/Metal Fabrication Inventory optimisation.docx
+++ b/Metal Fabrication Inventory optimisation.docx
@@ -46,6 +46,9 @@
         <w:t xml:space="preserve"> reduces cost. In order to achieve this</w:t>
       </w:r>
       <w:r>
+        <w:t>,</w:t>
+      </w:r>
+      <w:r>
         <w:t xml:space="preserve"> new stock procurement and utilisation of existing stock</w:t>
       </w:r>
       <w:r>
@@ -60,9 +63,33 @@
       <w:r>
         <w:t xml:space="preserve">The optimisation is done on total wastage, cost taken as objective function and </w:t>
       </w:r>
+      <w:r>
+        <w:t>the requirements and stock as constraints where Requirements, Stock, Coil to Sheet conversion info are provided in 3 input files and the output is the requirements file with stock allocation and procurement values.</w:t>
+      </w:r>
+    </w:p>
+    <w:p>
+      <w:pPr>
+        <w:rPr>
+          <w:b/>
+        </w:rPr>
+      </w:pPr>
+      <w:r>
+        <w:rPr>
+          <w:b/>
+        </w:rPr>
+        <w:t>Background:</w:t>
+      </w:r>
+    </w:p>
+    <w:p>
+      <w:pPr>
+        <w:rPr>
+          <w:b/>
+        </w:rPr>
+      </w:pPr>
       <w:bookmarkStart w:id="0" w:name="_GoBack"/>
       <w:bookmarkEnd w:id="0"/>
     </w:p>
+    <w:p/>
     <w:sectPr>
       <w:pgSz w:w="11906" w:h="16838"/>
       <w:pgMar w:top="1440" w:right="1440" w:bottom="1440" w:left="1440" w:header="708" w:footer="708" w:gutter="0"/>
@@ -71,6 +98,56 @@
     </w:sectPr>
   </w:body>
 </w:document>
+</file>
+
+<file path=word/endnotes.xml><?xml version="1.0" encoding="utf-8"?>
+<w:endnotes xmlns:wpc="http://schemas.microsoft.com/office/word/2010/wordprocessingCanvas" xmlns:cx="http://schemas.microsoft.com/office/drawing/2014/chartex" xmlns:cx1="http://schemas.microsoft.com/office/drawing/2015/9/8/chartex" xmlns:cx2="http://schemas.microsoft.com/office/drawing/2015/10/21/chartex" xmlns:mc="http://schemas.openxmlformats.org/markup-compatibility/2006" xmlns:o="urn:schemas-microsoft-com:office:office" xmlns:r="http://schemas.openxmlformats.org/officeDocument/2006/relationships" xmlns:m="http://schemas.openxmlformats.org/officeDocument/2006/math" xmlns:v="urn:schemas-microsoft-com:vml" xmlns:wp14="http://schemas.microsoft.com/office/word/2010/wordprocessingDrawing" xmlns:wp="http://schemas.openxmlformats.org/drawingml/2006/wordprocessingDrawing" xmlns:w10="urn:schemas-microsoft-com:office:word" xmlns:w="http://schemas.openxmlformats.org/wordprocessingml/2006/main" xmlns:w14="http://schemas.microsoft.com/office/word/2010/wordml" xmlns:w15="http://schemas.microsoft.com/office/word/2012/wordml" xmlns:w16se="http://schemas.microsoft.com/office/word/2015/wordml/symex" xmlns:wpg="http://schemas.microsoft.com/office/word/2010/wordprocessingGroup" xmlns:wpi="http://schemas.microsoft.com/office/word/2010/wordprocessingInk" xmlns:wne="http://schemas.microsoft.com/office/word/2006/wordml" xmlns:wps="http://schemas.microsoft.com/office/word/2010/wordprocessingShape" mc:Ignorable="w14 w15 w16se wp14">
+  <w:endnote w:type="separator" w:id="-1">
+    <w:p>
+      <w:pPr>
+        <w:spacing w:after="0" w:line="240" w:lineRule="auto"/>
+      </w:pPr>
+      <w:r>
+        <w:separator/>
+      </w:r>
+    </w:p>
+  </w:endnote>
+  <w:endnote w:type="continuationSeparator" w:id="0">
+    <w:p>
+      <w:pPr>
+        <w:spacing w:after="0" w:line="240" w:lineRule="auto"/>
+      </w:pPr>
+      <w:r>
+        <w:continuationSeparator/>
+      </w:r>
+    </w:p>
+  </w:endnote>
+</w:endnotes>
+</file>
+
+<file path=word/footnotes.xml><?xml version="1.0" encoding="utf-8"?>
+<w:footnotes xmlns:wpc="http://schemas.microsoft.com/office/word/2010/wordprocessingCanvas" xmlns:cx="http://schemas.microsoft.com/office/drawing/2014/chartex" xmlns:cx1="http://schemas.microsoft.com/office/drawing/2015/9/8/chartex" xmlns:cx2="http://schemas.microsoft.com/office/drawing/2015/10/21/chartex" xmlns:mc="http://schemas.openxmlformats.org/markup-compatibility/2006" xmlns:o="urn:schemas-microsoft-com:office:office" xmlns:r="http://schemas.openxmlformats.org/officeDocument/2006/relationships" xmlns:m="http://schemas.openxmlformats.org/officeDocument/2006/math" xmlns:v="urn:schemas-microsoft-com:vml" xmlns:wp14="http://schemas.microsoft.com/office/word/2010/wordprocessingDrawing" xmlns:wp="http://schemas.openxmlformats.org/drawingml/2006/wordprocessingDrawing" xmlns:w10="urn:schemas-microsoft-com:office:word" xmlns:w="http://schemas.openxmlformats.org/wordprocessingml/2006/main" xmlns:w14="http://schemas.microsoft.com/office/word/2010/wordml" xmlns:w15="http://schemas.microsoft.com/office/word/2012/wordml" xmlns:w16se="http://schemas.microsoft.com/office/word/2015/wordml/symex" xmlns:wpg="http://schemas.microsoft.com/office/word/2010/wordprocessingGroup" xmlns:wpi="http://schemas.microsoft.com/office/word/2010/wordprocessingInk" xmlns:wne="http://schemas.microsoft.com/office/word/2006/wordml" xmlns:wps="http://schemas.microsoft.com/office/word/2010/wordprocessingShape" mc:Ignorable="w14 w15 w16se wp14">
+  <w:footnote w:type="separator" w:id="-1">
+    <w:p>
+      <w:pPr>
+        <w:spacing w:after="0" w:line="240" w:lineRule="auto"/>
+      </w:pPr>
+      <w:r>
+        <w:separator/>
+      </w:r>
+    </w:p>
+  </w:footnote>
+  <w:footnote w:type="continuationSeparator" w:id="0">
+    <w:p>
+      <w:pPr>
+        <w:spacing w:after="0" w:line="240" w:lineRule="auto"/>
+      </w:pPr>
+      <w:r>
+        <w:continuationSeparator/>
+      </w:r>
+    </w:p>
+  </w:footnote>
+</w:footnotes>
 </file>
 
 <file path=word/styles.xml><?xml version="1.0" encoding="utf-8"?>
@@ -495,6 +572,50 @@
     <w:semiHidden/>
     <w:unhideWhenUsed/>
   </w:style>
+  <w:style w:type="paragraph" w:styleId="Header">
+    <w:name w:val="header"/>
+    <w:basedOn w:val="Normal"/>
+    <w:link w:val="HeaderChar"/>
+    <w:uiPriority w:val="99"/>
+    <w:unhideWhenUsed/>
+    <w:rsid w:val="007D217E"/>
+    <w:pPr>
+      <w:tabs>
+        <w:tab w:val="center" w:pos="4513"/>
+        <w:tab w:val="right" w:pos="9026"/>
+      </w:tabs>
+      <w:spacing w:after="0" w:line="240" w:lineRule="auto"/>
+    </w:pPr>
+  </w:style>
+  <w:style w:type="character" w:customStyle="1" w:styleId="HeaderChar">
+    <w:name w:val="Header Char"/>
+    <w:basedOn w:val="DefaultParagraphFont"/>
+    <w:link w:val="Header"/>
+    <w:uiPriority w:val="99"/>
+    <w:rsid w:val="007D217E"/>
+  </w:style>
+  <w:style w:type="paragraph" w:styleId="Footer">
+    <w:name w:val="footer"/>
+    <w:basedOn w:val="Normal"/>
+    <w:link w:val="FooterChar"/>
+    <w:uiPriority w:val="99"/>
+    <w:unhideWhenUsed/>
+    <w:rsid w:val="007D217E"/>
+    <w:pPr>
+      <w:tabs>
+        <w:tab w:val="center" w:pos="4513"/>
+        <w:tab w:val="right" w:pos="9026"/>
+      </w:tabs>
+      <w:spacing w:after="0" w:line="240" w:lineRule="auto"/>
+    </w:pPr>
+  </w:style>
+  <w:style w:type="character" w:customStyle="1" w:styleId="FooterChar">
+    <w:name w:val="Footer Char"/>
+    <w:basedOn w:val="DefaultParagraphFont"/>
+    <w:link w:val="Footer"/>
+    <w:uiPriority w:val="99"/>
+    <w:rsid w:val="007D217E"/>
+  </w:style>
 </w:styles>
 </file>
 

</xml_diff>

<commit_message>
Negate PR PO inclusion
</commit_message>
<xml_diff>
--- a/Metal Fabrication Inventory optimisation.docx
+++ b/Metal Fabrication Inventory optimisation.docx
@@ -3,12 +3,25 @@
 <w:document xmlns:wpc="http://schemas.microsoft.com/office/word/2010/wordprocessingCanvas" xmlns:cx="http://schemas.microsoft.com/office/drawing/2014/chartex" xmlns:cx1="http://schemas.microsoft.com/office/drawing/2015/9/8/chartex" xmlns:cx2="http://schemas.microsoft.com/office/drawing/2015/10/21/chartex" xmlns:mc="http://schemas.openxmlformats.org/markup-compatibility/2006" xmlns:o="urn:schemas-microsoft-com:office:office" xmlns:r="http://schemas.openxmlformats.org/officeDocument/2006/relationships" xmlns:m="http://schemas.openxmlformats.org/officeDocument/2006/math" xmlns:v="urn:schemas-microsoft-com:vml" xmlns:wp14="http://schemas.microsoft.com/office/word/2010/wordprocessingDrawing" xmlns:wp="http://schemas.openxmlformats.org/drawingml/2006/wordprocessingDrawing" xmlns:w10="urn:schemas-microsoft-com:office:word" xmlns:w="http://schemas.openxmlformats.org/wordprocessingml/2006/main" xmlns:w14="http://schemas.microsoft.com/office/word/2010/wordml" xmlns:w15="http://schemas.microsoft.com/office/word/2012/wordml" xmlns:w16se="http://schemas.microsoft.com/office/word/2015/wordml/symex" xmlns:wpg="http://schemas.microsoft.com/office/word/2010/wordprocessingGroup" xmlns:wpi="http://schemas.microsoft.com/office/word/2010/wordprocessingInk" xmlns:wne="http://schemas.microsoft.com/office/word/2006/wordml" xmlns:wps="http://schemas.microsoft.com/office/word/2010/wordprocessingShape" mc:Ignorable="w14 w15 w16se wp14">
   <w:body>
     <w:p>
-      <w:r>
-        <w:t>Metal Fabrication Inventory optimisation</w:t>
-      </w:r>
-    </w:p>
-    <w:p>
-      <w:pPr>
+      <w:pPr>
+        <w:pStyle w:val="Heading1"/>
+        <w:jc w:val="both"/>
+      </w:pPr>
+      <w:r>
+        <w:t xml:space="preserve">MRP </w:t>
+      </w:r>
+      <w:r>
+        <w:t>with Linear Programming</w:t>
+      </w:r>
+    </w:p>
+    <w:p>
+      <w:pPr>
+        <w:jc w:val="both"/>
+      </w:pPr>
+    </w:p>
+    <w:p>
+      <w:pPr>
+        <w:jc w:val="both"/>
         <w:rPr>
           <w:b/>
         </w:rPr>
@@ -21,54 +34,34 @@
       </w:r>
     </w:p>
     <w:p>
-      <w:r>
-        <w:t>In metal fabrication industry allocation of raw material for the production of fabricated parts and procurement of new materials</w:t>
-      </w:r>
-      <w:r>
-        <w:t xml:space="preserve"> is done on a large scale. Same </w:t>
-      </w:r>
-      <w:r>
-        <w:t xml:space="preserve">parts can be fabricated from </w:t>
-      </w:r>
-      <w:r>
-        <w:t>different</w:t>
-      </w:r>
-      <w:r>
-        <w:t xml:space="preserve"> raw materials,</w:t>
-      </w:r>
-      <w:r>
-        <w:t xml:space="preserve"> hence</w:t>
-      </w:r>
-      <w:r>
-        <w:t xml:space="preserve"> appropriate allocation of raw materials reduces wastage and</w:t>
-      </w:r>
-      <w:r>
-        <w:t xml:space="preserve"> reduces cost. In order to achieve this</w:t>
+      <w:pPr>
+        <w:jc w:val="both"/>
+      </w:pPr>
+      <w:r>
+        <w:t>In</w:t>
+      </w:r>
+      <w:r>
+        <w:t xml:space="preserve"> the Manufacturing process of</w:t>
+      </w:r>
+      <w:r>
+        <w:t xml:space="preserve"> metal fabrication</w:t>
       </w:r>
       <w:r>
         <w:t>,</w:t>
       </w:r>
       <w:r>
-        <w:t xml:space="preserve"> new stock procurement and utilisation of existing stock</w:t>
-      </w:r>
-      <w:r>
-        <w:t xml:space="preserve"> are formulated</w:t>
-      </w:r>
-      <w:r>
-        <w:t xml:space="preserve"> as a </w:t>
-      </w:r>
-      <w:r>
-        <w:t xml:space="preserve">linear programming optimisation. </w:t>
-      </w:r>
-      <w:r>
-        <w:t xml:space="preserve">The optimisation is done on total wastage, cost taken as objective function and </w:t>
-      </w:r>
-      <w:r>
-        <w:t>the requirements and stock as constraints where Requirements, Stock, Coil to Sheet conversion info are provided in 3 input files and the output is the requirements file with stock allocation and procurement values.</w:t>
-      </w:r>
-    </w:p>
-    <w:p>
-      <w:pPr>
+        <w:t xml:space="preserve"> </w:t>
+      </w:r>
+      <w:r>
+        <w:t xml:space="preserve">there is choice in raw materials that can be used for production of a certain item and source and supplier of the raw materials. The cost of production varies with the choice of Raw materials due to wastage and conversion. </w:t>
+      </w:r>
+      <w:r>
+        <w:t>Using linear programming the allocation of what raw material to be used for production of which part based on current inventory levels of raw materials and their market costs.</w:t>
+      </w:r>
+    </w:p>
+    <w:p>
+      <w:pPr>
+        <w:jc w:val="both"/>
         <w:rPr>
           <w:b/>
         </w:rPr>
@@ -82,14 +75,1127 @@
     </w:p>
     <w:p>
       <w:pPr>
+        <w:tabs>
+          <w:tab w:val="left" w:pos="1110"/>
+        </w:tabs>
+        <w:jc w:val="both"/>
+      </w:pPr>
+      <w:r>
+        <w:t>The optimiser interfaces with the ERP System (SAP) via input and output files placed in the filesystem.</w:t>
+      </w:r>
+    </w:p>
+    <w:p>
+      <w:pPr>
+        <w:tabs>
+          <w:tab w:val="left" w:pos="1110"/>
+        </w:tabs>
+        <w:jc w:val="both"/>
+      </w:pPr>
+      <w:r>
+        <w:t xml:space="preserve">The number of finished goods to be produced depends on demand forecast and existing orders which are obtained from the ERP system. </w:t>
+      </w:r>
+    </w:p>
+    <w:p>
+      <w:pPr>
+        <w:tabs>
+          <w:tab w:val="left" w:pos="1110"/>
+        </w:tabs>
+        <w:jc w:val="both"/>
+      </w:pPr>
+      <w:r>
+        <w:t xml:space="preserve">Choice of Raw materials that are available for the </w:t>
+      </w:r>
+      <w:r>
+        <w:t>fabricating the item is given in the BOM where the preference of raw material is determined in the following ways:</w:t>
+      </w:r>
+    </w:p>
+    <w:p>
+      <w:pPr>
+        <w:pStyle w:val="ListParagraph"/>
+        <w:numPr>
+          <w:ilvl w:val="0"/>
+          <w:numId w:val="1"/>
+        </w:numPr>
+        <w:tabs>
+          <w:tab w:val="left" w:pos="1110"/>
+        </w:tabs>
+        <w:jc w:val="both"/>
+      </w:pPr>
+      <w:r>
+        <w:t>Priority Mentioned in BOM</w:t>
+      </w:r>
+    </w:p>
+    <w:p>
+      <w:pPr>
+        <w:pStyle w:val="ListParagraph"/>
+        <w:numPr>
+          <w:ilvl w:val="0"/>
+          <w:numId w:val="1"/>
+        </w:numPr>
+        <w:tabs>
+          <w:tab w:val="left" w:pos="1110"/>
+        </w:tabs>
+        <w:jc w:val="both"/>
+      </w:pPr>
+      <w:r>
+        <w:t>Priority in the ascending order of wastage</w:t>
+      </w:r>
+    </w:p>
+    <w:p>
+      <w:pPr>
+        <w:pStyle w:val="ListParagraph"/>
+        <w:numPr>
+          <w:ilvl w:val="0"/>
+          <w:numId w:val="1"/>
+        </w:numPr>
+        <w:tabs>
+          <w:tab w:val="left" w:pos="1110"/>
+        </w:tabs>
+        <w:jc w:val="both"/>
+      </w:pPr>
+      <w:r>
+        <w:rPr>
+          <w:rFonts w:ascii="Tahoma"/>
+          <w:sz w:val="20"/>
+          <w:szCs w:val="20"/>
+        </w:rPr>
+        <w:t>Promised Delivery dates to customer to be met</w:t>
+      </w:r>
+      <w:bookmarkStart w:id="0" w:name="_GoBack"/>
+      <w:bookmarkEnd w:id="0"/>
+    </w:p>
+    <w:p>
+      <w:pPr>
+        <w:tabs>
+          <w:tab w:val="left" w:pos="1110"/>
+        </w:tabs>
+        <w:jc w:val="both"/>
+      </w:pPr>
+      <w:r>
+        <w:t>The raw materials are available in the following formats</w:t>
+      </w:r>
+    </w:p>
+    <w:p>
+      <w:pPr>
+        <w:pStyle w:val="ListParagraph"/>
+        <w:numPr>
+          <w:ilvl w:val="0"/>
+          <w:numId w:val="2"/>
+        </w:numPr>
+        <w:tabs>
+          <w:tab w:val="left" w:pos="1110"/>
+        </w:tabs>
+        <w:jc w:val="both"/>
+      </w:pPr>
+      <w:r>
+        <w:t>Sheets</w:t>
+      </w:r>
+    </w:p>
+    <w:p>
+      <w:pPr>
+        <w:pStyle w:val="ListParagraph"/>
+        <w:numPr>
+          <w:ilvl w:val="0"/>
+          <w:numId w:val="2"/>
+        </w:numPr>
+        <w:tabs>
+          <w:tab w:val="left" w:pos="1110"/>
+        </w:tabs>
+        <w:jc w:val="both"/>
+      </w:pPr>
+      <w:r>
+        <w:t>Coils</w:t>
+      </w:r>
+    </w:p>
+    <w:p>
+      <w:pPr>
+        <w:pStyle w:val="ListParagraph"/>
+        <w:numPr>
+          <w:ilvl w:val="0"/>
+          <w:numId w:val="2"/>
+        </w:numPr>
+        <w:tabs>
+          <w:tab w:val="left" w:pos="1110"/>
+        </w:tabs>
+        <w:jc w:val="both"/>
+      </w:pPr>
+      <w:r>
+        <w:t>End bands</w:t>
+      </w:r>
+    </w:p>
+    <w:p>
+      <w:pPr>
+        <w:jc w:val="both"/>
+      </w:pPr>
+      <w:r>
+        <w:t>Only sheets are used in the fabrication process, hence sheets are derived from coil before the manufacturing process.</w:t>
+      </w:r>
+      <w:r>
+        <w:t xml:space="preserve"> There is cost, wastage and minimum quantity for conversion of coil to sheet.</w:t>
+      </w:r>
+    </w:p>
+    <w:p>
+      <w:pPr>
+        <w:jc w:val="both"/>
+      </w:pPr>
+      <w:r>
+        <w:t>End bands are sheets that are the remainder of larger sheets.</w:t>
+      </w:r>
+    </w:p>
+    <w:p>
+      <w:pPr>
+        <w:jc w:val="both"/>
+      </w:pPr>
+      <w:r>
+        <w:t>End bands produced in one production cycle are used in the following production cycle.</w:t>
+      </w:r>
+    </w:p>
+    <w:p>
+      <w:pPr>
+        <w:jc w:val="both"/>
+      </w:pPr>
+      <w:r>
+        <w:t>Stock levels of each raw material along with their batch number, storage location and plant are obtained from the ERP system.</w:t>
+      </w:r>
+    </w:p>
+    <w:p>
+      <w:pPr>
+        <w:jc w:val="both"/>
+      </w:pPr>
+      <w:r>
+        <w:t xml:space="preserve">Optimal allocation of existing stock and procurement </w:t>
+      </w:r>
+      <w:r>
+        <w:t>proposal done with choice criteria mentioned above</w:t>
+      </w:r>
+      <w:r>
+        <w:t xml:space="preserve"> along with the wastage constraint</w:t>
+      </w:r>
+      <w:r>
+        <w:t>.</w:t>
+      </w:r>
+      <w:r>
+        <w:t xml:space="preserve"> The distribution of the raw materials is put in the output file.</w:t>
+      </w:r>
+    </w:p>
+    <w:p>
+      <w:pPr>
+        <w:jc w:val="both"/>
         <w:rPr>
           <w:b/>
         </w:rPr>
       </w:pPr>
-      <w:bookmarkStart w:id="0" w:name="_GoBack"/>
-      <w:bookmarkEnd w:id="0"/>
-    </w:p>
-    <w:p/>
+      <w:r>
+        <w:rPr>
+          <w:b/>
+        </w:rPr>
+        <w:t>Interface</w:t>
+      </w:r>
+    </w:p>
+    <w:p>
+      <w:pPr>
+        <w:jc w:val="both"/>
+      </w:pPr>
+      <w:r>
+        <w:t>The following input files</w:t>
+      </w:r>
+      <w:r>
+        <w:t xml:space="preserve"> with specified columns</w:t>
+      </w:r>
+      <w:r>
+        <w:t xml:space="preserve"> are placed in their designated folders</w:t>
+      </w:r>
+    </w:p>
+    <w:p>
+      <w:pPr>
+        <w:pStyle w:val="ListParagraph"/>
+        <w:numPr>
+          <w:ilvl w:val="0"/>
+          <w:numId w:val="4"/>
+        </w:numPr>
+        <w:jc w:val="both"/>
+      </w:pPr>
+      <w:r>
+        <w:t>Requirements</w:t>
+      </w:r>
+    </w:p>
+    <w:p>
+      <w:pPr>
+        <w:pStyle w:val="ListParagraph"/>
+        <w:numPr>
+          <w:ilvl w:val="1"/>
+          <w:numId w:val="4"/>
+        </w:numPr>
+        <w:jc w:val="both"/>
+      </w:pPr>
+      <w:r>
+        <w:t>Order.No</w:t>
+      </w:r>
+    </w:p>
+    <w:p>
+      <w:pPr>
+        <w:pStyle w:val="ListParagraph"/>
+        <w:numPr>
+          <w:ilvl w:val="1"/>
+          <w:numId w:val="4"/>
+        </w:numPr>
+        <w:jc w:val="both"/>
+      </w:pPr>
+      <w:r>
+        <w:t>Plant</w:t>
+      </w:r>
+    </w:p>
+    <w:p>
+      <w:pPr>
+        <w:pStyle w:val="ListParagraph"/>
+        <w:numPr>
+          <w:ilvl w:val="1"/>
+          <w:numId w:val="4"/>
+        </w:numPr>
+        <w:jc w:val="both"/>
+      </w:pPr>
+      <w:r>
+        <w:t>Item</w:t>
+      </w:r>
+    </w:p>
+    <w:p>
+      <w:pPr>
+        <w:pStyle w:val="ListParagraph"/>
+        <w:numPr>
+          <w:ilvl w:val="1"/>
+          <w:numId w:val="4"/>
+        </w:numPr>
+        <w:jc w:val="both"/>
+      </w:pPr>
+      <w:r>
+        <w:t>Order.Req</w:t>
+      </w:r>
+    </w:p>
+    <w:p>
+      <w:pPr>
+        <w:pStyle w:val="ListParagraph"/>
+        <w:numPr>
+          <w:ilvl w:val="1"/>
+          <w:numId w:val="4"/>
+        </w:numPr>
+        <w:jc w:val="both"/>
+      </w:pPr>
+      <w:r>
+        <w:t>Forecast.Date</w:t>
+      </w:r>
+    </w:p>
+    <w:p>
+      <w:pPr>
+        <w:pStyle w:val="ListParagraph"/>
+        <w:numPr>
+          <w:ilvl w:val="1"/>
+          <w:numId w:val="4"/>
+        </w:numPr>
+        <w:jc w:val="both"/>
+      </w:pPr>
+      <w:r>
+        <w:lastRenderedPageBreak/>
+        <w:t>Req.Delivery.Date</w:t>
+      </w:r>
+    </w:p>
+    <w:p>
+      <w:pPr>
+        <w:pStyle w:val="ListParagraph"/>
+        <w:numPr>
+          <w:ilvl w:val="1"/>
+          <w:numId w:val="4"/>
+        </w:numPr>
+        <w:jc w:val="both"/>
+      </w:pPr>
+      <w:r>
+        <w:t>Mfg.Lead.time</w:t>
+      </w:r>
+    </w:p>
+    <w:p>
+      <w:pPr>
+        <w:pStyle w:val="ListParagraph"/>
+        <w:numPr>
+          <w:ilvl w:val="1"/>
+          <w:numId w:val="4"/>
+        </w:numPr>
+        <w:jc w:val="both"/>
+      </w:pPr>
+      <w:r>
+        <w:t>KIT.Material</w:t>
+      </w:r>
+    </w:p>
+    <w:p>
+      <w:pPr>
+        <w:pStyle w:val="ListParagraph"/>
+        <w:numPr>
+          <w:ilvl w:val="1"/>
+          <w:numId w:val="4"/>
+        </w:numPr>
+        <w:jc w:val="both"/>
+      </w:pPr>
+      <w:r>
+        <w:t>FG.Material</w:t>
+      </w:r>
+    </w:p>
+    <w:p>
+      <w:pPr>
+        <w:pStyle w:val="ListParagraph"/>
+        <w:numPr>
+          <w:ilvl w:val="1"/>
+          <w:numId w:val="4"/>
+        </w:numPr>
+        <w:jc w:val="both"/>
+      </w:pPr>
+      <w:r>
+        <w:t>FG.Net.Req</w:t>
+      </w:r>
+    </w:p>
+    <w:p>
+      <w:pPr>
+        <w:pStyle w:val="ListParagraph"/>
+        <w:numPr>
+          <w:ilvl w:val="1"/>
+          <w:numId w:val="4"/>
+        </w:numPr>
+        <w:jc w:val="both"/>
+      </w:pPr>
+      <w:r>
+        <w:t>SFG.Material</w:t>
+      </w:r>
+    </w:p>
+    <w:p>
+      <w:pPr>
+        <w:pStyle w:val="ListParagraph"/>
+        <w:numPr>
+          <w:ilvl w:val="1"/>
+          <w:numId w:val="4"/>
+        </w:numPr>
+        <w:jc w:val="both"/>
+      </w:pPr>
+      <w:r>
+        <w:t>SFG.Net.Req</w:t>
+      </w:r>
+    </w:p>
+    <w:p>
+      <w:pPr>
+        <w:pStyle w:val="ListParagraph"/>
+        <w:numPr>
+          <w:ilvl w:val="1"/>
+          <w:numId w:val="4"/>
+        </w:numPr>
+        <w:jc w:val="both"/>
+      </w:pPr>
+      <w:r>
+        <w:t>FG.SFG.Length</w:t>
+      </w:r>
+    </w:p>
+    <w:p>
+      <w:pPr>
+        <w:pStyle w:val="ListParagraph"/>
+        <w:numPr>
+          <w:ilvl w:val="1"/>
+          <w:numId w:val="4"/>
+        </w:numPr>
+        <w:jc w:val="both"/>
+      </w:pPr>
+      <w:r>
+        <w:t>FG.SFG.Breadth</w:t>
+      </w:r>
+    </w:p>
+    <w:p>
+      <w:pPr>
+        <w:pStyle w:val="ListParagraph"/>
+        <w:numPr>
+          <w:ilvl w:val="1"/>
+          <w:numId w:val="4"/>
+        </w:numPr>
+        <w:jc w:val="both"/>
+      </w:pPr>
+      <w:r>
+        <w:t>Raw.Material</w:t>
+      </w:r>
+    </w:p>
+    <w:p>
+      <w:pPr>
+        <w:pStyle w:val="ListParagraph"/>
+        <w:numPr>
+          <w:ilvl w:val="1"/>
+          <w:numId w:val="4"/>
+        </w:numPr>
+        <w:jc w:val="both"/>
+      </w:pPr>
+      <w:r>
+        <w:t>RM.Length</w:t>
+      </w:r>
+    </w:p>
+    <w:p>
+      <w:pPr>
+        <w:pStyle w:val="ListParagraph"/>
+        <w:numPr>
+          <w:ilvl w:val="1"/>
+          <w:numId w:val="4"/>
+        </w:numPr>
+        <w:jc w:val="both"/>
+      </w:pPr>
+      <w:r>
+        <w:t>RM.Breadth</w:t>
+      </w:r>
+    </w:p>
+    <w:p>
+      <w:pPr>
+        <w:pStyle w:val="ListParagraph"/>
+        <w:numPr>
+          <w:ilvl w:val="1"/>
+          <w:numId w:val="4"/>
+        </w:numPr>
+        <w:jc w:val="both"/>
+      </w:pPr>
+      <w:r>
+        <w:t>RM.Qty.Set</w:t>
+      </w:r>
+    </w:p>
+    <w:p>
+      <w:pPr>
+        <w:pStyle w:val="ListParagraph"/>
+        <w:numPr>
+          <w:ilvl w:val="1"/>
+          <w:numId w:val="4"/>
+        </w:numPr>
+        <w:jc w:val="both"/>
+      </w:pPr>
+      <w:r>
+        <w:t>RM.Thickness</w:t>
+      </w:r>
+    </w:p>
+    <w:p>
+      <w:pPr>
+        <w:pStyle w:val="ListParagraph"/>
+        <w:numPr>
+          <w:ilvl w:val="1"/>
+          <w:numId w:val="4"/>
+        </w:numPr>
+        <w:jc w:val="both"/>
+      </w:pPr>
+      <w:r>
+        <w:t>RM.Density</w:t>
+      </w:r>
+    </w:p>
+    <w:p>
+      <w:pPr>
+        <w:pStyle w:val="ListParagraph"/>
+        <w:numPr>
+          <w:ilvl w:val="1"/>
+          <w:numId w:val="4"/>
+        </w:numPr>
+        <w:jc w:val="both"/>
+      </w:pPr>
+      <w:r>
+        <w:t>Priority</w:t>
+      </w:r>
+    </w:p>
+    <w:p>
+      <w:pPr>
+        <w:pStyle w:val="ListParagraph"/>
+        <w:numPr>
+          <w:ilvl w:val="1"/>
+          <w:numId w:val="4"/>
+        </w:numPr>
+        <w:jc w:val="both"/>
+      </w:pPr>
+      <w:r>
+        <w:t>Moving.Average.Price</w:t>
+      </w:r>
+    </w:p>
+    <w:p>
+      <w:pPr>
+        <w:pStyle w:val="ListParagraph"/>
+        <w:numPr>
+          <w:ilvl w:val="1"/>
+          <w:numId w:val="4"/>
+        </w:numPr>
+        <w:jc w:val="both"/>
+      </w:pPr>
+      <w:r>
+        <w:t>RM.Lead.Time</w:t>
+      </w:r>
+    </w:p>
+    <w:p>
+      <w:pPr>
+        <w:pStyle w:val="ListParagraph"/>
+        <w:numPr>
+          <w:ilvl w:val="0"/>
+          <w:numId w:val="4"/>
+        </w:numPr>
+        <w:jc w:val="both"/>
+      </w:pPr>
+      <w:r>
+        <w:t>Stock</w:t>
+      </w:r>
+    </w:p>
+    <w:p>
+      <w:pPr>
+        <w:pStyle w:val="ListParagraph"/>
+        <w:numPr>
+          <w:ilvl w:val="1"/>
+          <w:numId w:val="4"/>
+        </w:numPr>
+        <w:jc w:val="both"/>
+      </w:pPr>
+      <w:r>
+        <w:t>Raw.Material</w:t>
+      </w:r>
+    </w:p>
+    <w:p>
+      <w:pPr>
+        <w:pStyle w:val="ListParagraph"/>
+        <w:numPr>
+          <w:ilvl w:val="1"/>
+          <w:numId w:val="4"/>
+        </w:numPr>
+        <w:jc w:val="both"/>
+      </w:pPr>
+      <w:r>
+        <w:t>Material.Description</w:t>
+      </w:r>
+    </w:p>
+    <w:p>
+      <w:pPr>
+        <w:pStyle w:val="ListParagraph"/>
+        <w:numPr>
+          <w:ilvl w:val="1"/>
+          <w:numId w:val="4"/>
+        </w:numPr>
+        <w:jc w:val="both"/>
+      </w:pPr>
+      <w:r>
+        <w:t>Plant</w:t>
+      </w:r>
+    </w:p>
+    <w:p>
+      <w:pPr>
+        <w:pStyle w:val="ListParagraph"/>
+        <w:numPr>
+          <w:ilvl w:val="1"/>
+          <w:numId w:val="4"/>
+        </w:numPr>
+        <w:jc w:val="both"/>
+      </w:pPr>
+      <w:r>
+        <w:t>Batch</w:t>
+      </w:r>
+    </w:p>
+    <w:p>
+      <w:pPr>
+        <w:pStyle w:val="ListParagraph"/>
+        <w:numPr>
+          <w:ilvl w:val="1"/>
+          <w:numId w:val="4"/>
+        </w:numPr>
+        <w:jc w:val="both"/>
+      </w:pPr>
+      <w:r>
+        <w:t>RM.Length</w:t>
+      </w:r>
+    </w:p>
+    <w:p>
+      <w:pPr>
+        <w:pStyle w:val="ListParagraph"/>
+        <w:numPr>
+          <w:ilvl w:val="1"/>
+          <w:numId w:val="4"/>
+        </w:numPr>
+        <w:jc w:val="both"/>
+      </w:pPr>
+      <w:r>
+        <w:t>RM.Breadth</w:t>
+      </w:r>
+    </w:p>
+    <w:p>
+      <w:pPr>
+        <w:pStyle w:val="ListParagraph"/>
+        <w:numPr>
+          <w:ilvl w:val="1"/>
+          <w:numId w:val="4"/>
+        </w:numPr>
+        <w:jc w:val="both"/>
+      </w:pPr>
+      <w:r>
+        <w:t>RM.Thickness</w:t>
+      </w:r>
+    </w:p>
+    <w:p>
+      <w:pPr>
+        <w:pStyle w:val="ListParagraph"/>
+        <w:numPr>
+          <w:ilvl w:val="1"/>
+          <w:numId w:val="4"/>
+        </w:numPr>
+        <w:jc w:val="both"/>
+      </w:pPr>
+      <w:r>
+        <w:t>RM.Density</w:t>
+      </w:r>
+    </w:p>
+    <w:p>
+      <w:pPr>
+        <w:pStyle w:val="ListParagraph"/>
+        <w:numPr>
+          <w:ilvl w:val="1"/>
+          <w:numId w:val="4"/>
+        </w:numPr>
+        <w:jc w:val="both"/>
+      </w:pPr>
+      <w:r>
+        <w:t>Warehouse.Stock</w:t>
+      </w:r>
+    </w:p>
+    <w:p>
+      <w:pPr>
+        <w:pStyle w:val="ListParagraph"/>
+        <w:numPr>
+          <w:ilvl w:val="1"/>
+          <w:numId w:val="4"/>
+        </w:numPr>
+        <w:jc w:val="both"/>
+      </w:pPr>
+      <w:r>
+        <w:t>Storage.Location</w:t>
+      </w:r>
+    </w:p>
+    <w:p>
+      <w:pPr>
+        <w:pStyle w:val="ListParagraph"/>
+        <w:numPr>
+          <w:ilvl w:val="1"/>
+          <w:numId w:val="4"/>
+        </w:numPr>
+        <w:jc w:val="both"/>
+      </w:pPr>
+      <w:r>
+        <w:t>Type</w:t>
+      </w:r>
+    </w:p>
+    <w:p>
+      <w:pPr>
+        <w:pStyle w:val="ListParagraph"/>
+        <w:numPr>
+          <w:ilvl w:val="1"/>
+          <w:numId w:val="4"/>
+        </w:numPr>
+        <w:jc w:val="both"/>
+      </w:pPr>
+      <w:r>
+        <w:t>Moving.Average.Price</w:t>
+      </w:r>
+    </w:p>
+    <w:p>
+      <w:pPr>
+        <w:pStyle w:val="ListParagraph"/>
+        <w:numPr>
+          <w:ilvl w:val="1"/>
+          <w:numId w:val="4"/>
+        </w:numPr>
+        <w:jc w:val="both"/>
+      </w:pPr>
+      <w:r>
+        <w:t>RM.Lead.Time</w:t>
+      </w:r>
+    </w:p>
+    <w:p>
+      <w:pPr>
+        <w:pStyle w:val="ListParagraph"/>
+        <w:numPr>
+          <w:ilvl w:val="1"/>
+          <w:numId w:val="4"/>
+        </w:numPr>
+        <w:jc w:val="both"/>
+      </w:pPr>
+      <w:r>
+        <w:t>Subcon.Stock</w:t>
+      </w:r>
+    </w:p>
+    <w:p>
+      <w:pPr>
+        <w:pStyle w:val="ListParagraph"/>
+        <w:numPr>
+          <w:ilvl w:val="1"/>
+          <w:numId w:val="4"/>
+        </w:numPr>
+        <w:jc w:val="both"/>
+      </w:pPr>
+      <w:r>
+        <w:t>Min.Order.Qty</w:t>
+      </w:r>
+    </w:p>
+    <w:p>
+      <w:pPr>
+        <w:pStyle w:val="ListParagraph"/>
+        <w:numPr>
+          <w:ilvl w:val="1"/>
+          <w:numId w:val="4"/>
+        </w:numPr>
+        <w:jc w:val="both"/>
+      </w:pPr>
+      <w:r>
+        <w:t>PO Number</w:t>
+      </w:r>
+    </w:p>
+    <w:p>
+      <w:pPr>
+        <w:pStyle w:val="ListParagraph"/>
+        <w:numPr>
+          <w:ilvl w:val="1"/>
+          <w:numId w:val="4"/>
+        </w:numPr>
+        <w:jc w:val="both"/>
+      </w:pPr>
+      <w:r>
+        <w:t>Open.PO.s</w:t>
+      </w:r>
+    </w:p>
+    <w:p>
+      <w:pPr>
+        <w:pStyle w:val="ListParagraph"/>
+        <w:numPr>
+          <w:ilvl w:val="1"/>
+          <w:numId w:val="4"/>
+        </w:numPr>
+        <w:jc w:val="both"/>
+      </w:pPr>
+      <w:r>
+        <w:t>PR Number</w:t>
+      </w:r>
+    </w:p>
+    <w:p>
+      <w:pPr>
+        <w:pStyle w:val="ListParagraph"/>
+        <w:numPr>
+          <w:ilvl w:val="1"/>
+          <w:numId w:val="4"/>
+        </w:numPr>
+        <w:jc w:val="both"/>
+      </w:pPr>
+      <w:r>
+        <w:t>Open.PR.s</w:t>
+      </w:r>
+    </w:p>
+    <w:p>
+      <w:pPr>
+        <w:pStyle w:val="ListParagraph"/>
+        <w:numPr>
+          <w:ilvl w:val="1"/>
+          <w:numId w:val="4"/>
+        </w:numPr>
+        <w:jc w:val="both"/>
+      </w:pPr>
+      <w:r>
+        <w:t>UOM</w:t>
+      </w:r>
+    </w:p>
+    <w:p>
+      <w:pPr>
+        <w:pStyle w:val="ListParagraph"/>
+        <w:numPr>
+          <w:ilvl w:val="0"/>
+          <w:numId w:val="4"/>
+        </w:numPr>
+        <w:jc w:val="both"/>
+      </w:pPr>
+      <w:r>
+        <w:t>Conversion</w:t>
+      </w:r>
+    </w:p>
+    <w:p>
+      <w:pPr>
+        <w:pStyle w:val="ListParagraph"/>
+        <w:numPr>
+          <w:ilvl w:val="1"/>
+          <w:numId w:val="4"/>
+        </w:numPr>
+        <w:jc w:val="both"/>
+      </w:pPr>
+      <w:r>
+        <w:t>From.Material.Number</w:t>
+      </w:r>
+    </w:p>
+    <w:p>
+      <w:pPr>
+        <w:pStyle w:val="ListParagraph"/>
+        <w:numPr>
+          <w:ilvl w:val="1"/>
+          <w:numId w:val="4"/>
+        </w:numPr>
+        <w:jc w:val="both"/>
+      </w:pPr>
+      <w:r>
+        <w:t>From.Material.Name</w:t>
+      </w:r>
+    </w:p>
+    <w:p>
+      <w:pPr>
+        <w:pStyle w:val="ListParagraph"/>
+        <w:numPr>
+          <w:ilvl w:val="1"/>
+          <w:numId w:val="4"/>
+        </w:numPr>
+        <w:jc w:val="both"/>
+      </w:pPr>
+      <w:r>
+        <w:t>Coil.Width</w:t>
+      </w:r>
+    </w:p>
+    <w:p>
+      <w:pPr>
+        <w:pStyle w:val="ListParagraph"/>
+        <w:numPr>
+          <w:ilvl w:val="1"/>
+          <w:numId w:val="4"/>
+        </w:numPr>
+        <w:jc w:val="both"/>
+      </w:pPr>
+      <w:r>
+        <w:t>Moving.Avg.Price</w:t>
+      </w:r>
+    </w:p>
+    <w:p>
+      <w:pPr>
+        <w:pStyle w:val="ListParagraph"/>
+        <w:numPr>
+          <w:ilvl w:val="1"/>
+          <w:numId w:val="4"/>
+        </w:numPr>
+        <w:jc w:val="both"/>
+      </w:pPr>
+      <w:r>
+        <w:t>To.Material.Number</w:t>
+      </w:r>
+    </w:p>
+    <w:p>
+      <w:pPr>
+        <w:pStyle w:val="ListParagraph"/>
+        <w:numPr>
+          <w:ilvl w:val="1"/>
+          <w:numId w:val="4"/>
+        </w:numPr>
+        <w:jc w:val="both"/>
+      </w:pPr>
+      <w:r>
+        <w:t>To.Material.Name</w:t>
+      </w:r>
+    </w:p>
+    <w:p>
+      <w:pPr>
+        <w:pStyle w:val="ListParagraph"/>
+        <w:numPr>
+          <w:ilvl w:val="1"/>
+          <w:numId w:val="4"/>
+        </w:numPr>
+        <w:jc w:val="both"/>
+      </w:pPr>
+      <w:r>
+        <w:t>Density</w:t>
+      </w:r>
+    </w:p>
+    <w:p>
+      <w:pPr>
+        <w:pStyle w:val="ListParagraph"/>
+        <w:numPr>
+          <w:ilvl w:val="1"/>
+          <w:numId w:val="4"/>
+        </w:numPr>
+        <w:jc w:val="both"/>
+      </w:pPr>
+      <w:r>
+        <w:t>Sheet.Thickness</w:t>
+      </w:r>
+    </w:p>
+    <w:p>
+      <w:pPr>
+        <w:pStyle w:val="ListParagraph"/>
+        <w:numPr>
+          <w:ilvl w:val="1"/>
+          <w:numId w:val="4"/>
+        </w:numPr>
+        <w:jc w:val="both"/>
+      </w:pPr>
+      <w:r>
+        <w:lastRenderedPageBreak/>
+        <w:t>Sheet.Length</w:t>
+      </w:r>
+    </w:p>
+    <w:p>
+      <w:pPr>
+        <w:pStyle w:val="ListParagraph"/>
+        <w:numPr>
+          <w:ilvl w:val="1"/>
+          <w:numId w:val="4"/>
+        </w:numPr>
+        <w:jc w:val="both"/>
+      </w:pPr>
+      <w:r>
+        <w:t>Sheet.Breadth</w:t>
+      </w:r>
+    </w:p>
+    <w:p>
+      <w:pPr>
+        <w:pStyle w:val="ListParagraph"/>
+        <w:numPr>
+          <w:ilvl w:val="1"/>
+          <w:numId w:val="4"/>
+        </w:numPr>
+        <w:jc w:val="both"/>
+      </w:pPr>
+      <w:r>
+        <w:t>Moving.Avg.Price</w:t>
+      </w:r>
+    </w:p>
+    <w:p>
+      <w:pPr>
+        <w:pStyle w:val="ListParagraph"/>
+        <w:numPr>
+          <w:ilvl w:val="1"/>
+          <w:numId w:val="4"/>
+        </w:numPr>
+        <w:jc w:val="both"/>
+      </w:pPr>
+      <w:r>
+        <w:t>MOQ</w:t>
+      </w:r>
+    </w:p>
+    <w:p>
+      <w:pPr>
+        <w:pStyle w:val="ListParagraph"/>
+        <w:numPr>
+          <w:ilvl w:val="1"/>
+          <w:numId w:val="4"/>
+        </w:numPr>
+        <w:jc w:val="both"/>
+      </w:pPr>
+      <w:r>
+        <w:t>Wastage</w:t>
+      </w:r>
+    </w:p>
+    <w:p>
+      <w:pPr>
+        <w:pStyle w:val="ListParagraph"/>
+        <w:numPr>
+          <w:ilvl w:val="1"/>
+          <w:numId w:val="4"/>
+        </w:numPr>
+        <w:jc w:val="both"/>
+      </w:pPr>
+      <w:r>
+        <w:t>PKG.Cost</w:t>
+      </w:r>
+    </w:p>
+    <w:p>
+      <w:pPr>
+        <w:pStyle w:val="ListParagraph"/>
+        <w:numPr>
+          <w:ilvl w:val="1"/>
+          <w:numId w:val="4"/>
+        </w:numPr>
+        <w:jc w:val="both"/>
+      </w:pPr>
+      <w:r>
+        <w:t>Transport.Cost</w:t>
+      </w:r>
+    </w:p>
+    <w:p>
+      <w:pPr>
+        <w:pStyle w:val="ListParagraph"/>
+        <w:numPr>
+          <w:ilvl w:val="1"/>
+          <w:numId w:val="4"/>
+        </w:numPr>
+        <w:jc w:val="both"/>
+      </w:pPr>
+      <w:r>
+        <w:t>Processing.Cost</w:t>
+      </w:r>
+    </w:p>
+    <w:p>
+      <w:pPr>
+        <w:pStyle w:val="ListParagraph"/>
+        <w:numPr>
+          <w:ilvl w:val="1"/>
+          <w:numId w:val="4"/>
+        </w:numPr>
+        <w:jc w:val="both"/>
+      </w:pPr>
+      <w:r>
+        <w:t>Conversion.Cost</w:t>
+      </w:r>
+    </w:p>
+    <w:p>
+      <w:pPr>
+        <w:pStyle w:val="ListParagraph"/>
+        <w:numPr>
+          <w:ilvl w:val="0"/>
+          <w:numId w:val="4"/>
+        </w:numPr>
+        <w:jc w:val="both"/>
+      </w:pPr>
+      <w:r>
+        <w:t>Wastage</w:t>
+      </w:r>
+    </w:p>
+    <w:p>
+      <w:pPr>
+        <w:jc w:val="both"/>
+      </w:pPr>
+      <w:r>
+        <w:t>The output from the optimizer is joined with the Requirement file and is place in the filesystem</w:t>
+      </w:r>
+    </w:p>
+    <w:p>
+      <w:pPr>
+        <w:pStyle w:val="ListParagraph"/>
+        <w:numPr>
+          <w:ilvl w:val="0"/>
+          <w:numId w:val="5"/>
+        </w:numPr>
+        <w:jc w:val="both"/>
+      </w:pPr>
+      <w:r>
+        <w:t>R_Solution</w:t>
+      </w:r>
+    </w:p>
+    <w:p>
+      <w:pPr>
+        <w:jc w:val="both"/>
+        <w:rPr>
+          <w:b/>
+        </w:rPr>
+      </w:pPr>
+      <w:r>
+        <w:rPr>
+          <w:b/>
+        </w:rPr>
+        <w:t>LP Formulation</w:t>
+      </w:r>
+    </w:p>
+    <w:p>
+      <w:pPr>
+        <w:jc w:val="both"/>
+      </w:pPr>
+      <w:r>
+        <w:t>Linear programming is the process of taking various linear inequalities relating to some situation, and finding the "best" value obtainable under those conditions.</w:t>
+      </w:r>
+    </w:p>
+    <w:p>
+      <w:pPr>
+        <w:jc w:val="both"/>
+      </w:pPr>
+      <w:r>
+        <w:t>The solution space consists of how much of raw material RM can be used to produce part P.</w:t>
+      </w:r>
+    </w:p>
+    <w:p>
+      <w:pPr>
+        <w:jc w:val="both"/>
+      </w:pPr>
+    </w:p>
     <w:sectPr>
       <w:pgSz w:w="11906" w:h="16838"/>
       <w:pgMar w:top="1440" w:right="1440" w:bottom="1440" w:left="1440" w:header="708" w:footer="708" w:gutter="0"/>
@@ -148,6 +1254,471 @@
     </w:p>
   </w:footnote>
 </w:footnotes>
+</file>
+
+<file path=word/numbering.xml><?xml version="1.0" encoding="utf-8"?>
+<w:numbering xmlns:wpc="http://schemas.microsoft.com/office/word/2010/wordprocessingCanvas" xmlns:cx="http://schemas.microsoft.com/office/drawing/2014/chartex" xmlns:cx1="http://schemas.microsoft.com/office/drawing/2015/9/8/chartex" xmlns:cx2="http://schemas.microsoft.com/office/drawing/2015/10/21/chartex" xmlns:mc="http://schemas.openxmlformats.org/markup-compatibility/2006" xmlns:o="urn:schemas-microsoft-com:office:office" xmlns:r="http://schemas.openxmlformats.org/officeDocument/2006/relationships" xmlns:m="http://schemas.openxmlformats.org/officeDocument/2006/math" xmlns:v="urn:schemas-microsoft-com:vml" xmlns:wp14="http://schemas.microsoft.com/office/word/2010/wordprocessingDrawing" xmlns:wp="http://schemas.openxmlformats.org/drawingml/2006/wordprocessingDrawing" xmlns:w10="urn:schemas-microsoft-com:office:word" xmlns:w="http://schemas.openxmlformats.org/wordprocessingml/2006/main" xmlns:w14="http://schemas.microsoft.com/office/word/2010/wordml" xmlns:w15="http://schemas.microsoft.com/office/word/2012/wordml" xmlns:w16se="http://schemas.microsoft.com/office/word/2015/wordml/symex" xmlns:wpg="http://schemas.microsoft.com/office/word/2010/wordprocessingGroup" xmlns:wpi="http://schemas.microsoft.com/office/word/2010/wordprocessingInk" xmlns:wne="http://schemas.microsoft.com/office/word/2006/wordml" xmlns:wps="http://schemas.microsoft.com/office/word/2010/wordprocessingShape" mc:Ignorable="w14 w15 w16se wp14">
+  <w:abstractNum w:abstractNumId="0" w15:restartNumberingAfterBreak="0">
+    <w:nsid w:val="10F37EB4"/>
+    <w:multiLevelType w:val="hybridMultilevel"/>
+    <w:tmpl w:val="87F2C2F4"/>
+    <w:lvl w:ilvl="0" w:tplc="4009000F">
+      <w:start w:val="1"/>
+      <w:numFmt w:val="decimal"/>
+      <w:lvlText w:val="%1."/>
+      <w:lvlJc w:val="left"/>
+      <w:pPr>
+        <w:ind w:left="720" w:hanging="360"/>
+      </w:pPr>
+      <w:rPr>
+        <w:rFonts w:hint="default"/>
+      </w:rPr>
+    </w:lvl>
+    <w:lvl w:ilvl="1" w:tplc="40090019" w:tentative="1">
+      <w:start w:val="1"/>
+      <w:numFmt w:val="lowerLetter"/>
+      <w:lvlText w:val="%2."/>
+      <w:lvlJc w:val="left"/>
+      <w:pPr>
+        <w:ind w:left="1440" w:hanging="360"/>
+      </w:pPr>
+    </w:lvl>
+    <w:lvl w:ilvl="2" w:tplc="4009001B" w:tentative="1">
+      <w:start w:val="1"/>
+      <w:numFmt w:val="lowerRoman"/>
+      <w:lvlText w:val="%3."/>
+      <w:lvlJc w:val="right"/>
+      <w:pPr>
+        <w:ind w:left="2160" w:hanging="180"/>
+      </w:pPr>
+    </w:lvl>
+    <w:lvl w:ilvl="3" w:tplc="4009000F" w:tentative="1">
+      <w:start w:val="1"/>
+      <w:numFmt w:val="decimal"/>
+      <w:lvlText w:val="%4."/>
+      <w:lvlJc w:val="left"/>
+      <w:pPr>
+        <w:ind w:left="2880" w:hanging="360"/>
+      </w:pPr>
+    </w:lvl>
+    <w:lvl w:ilvl="4" w:tplc="40090019" w:tentative="1">
+      <w:start w:val="1"/>
+      <w:numFmt w:val="lowerLetter"/>
+      <w:lvlText w:val="%5."/>
+      <w:lvlJc w:val="left"/>
+      <w:pPr>
+        <w:ind w:left="3600" w:hanging="360"/>
+      </w:pPr>
+    </w:lvl>
+    <w:lvl w:ilvl="5" w:tplc="4009001B" w:tentative="1">
+      <w:start w:val="1"/>
+      <w:numFmt w:val="lowerRoman"/>
+      <w:lvlText w:val="%6."/>
+      <w:lvlJc w:val="right"/>
+      <w:pPr>
+        <w:ind w:left="4320" w:hanging="180"/>
+      </w:pPr>
+    </w:lvl>
+    <w:lvl w:ilvl="6" w:tplc="4009000F" w:tentative="1">
+      <w:start w:val="1"/>
+      <w:numFmt w:val="decimal"/>
+      <w:lvlText w:val="%7."/>
+      <w:lvlJc w:val="left"/>
+      <w:pPr>
+        <w:ind w:left="5040" w:hanging="360"/>
+      </w:pPr>
+    </w:lvl>
+    <w:lvl w:ilvl="7" w:tplc="40090019" w:tentative="1">
+      <w:start w:val="1"/>
+      <w:numFmt w:val="lowerLetter"/>
+      <w:lvlText w:val="%8."/>
+      <w:lvlJc w:val="left"/>
+      <w:pPr>
+        <w:ind w:left="5760" w:hanging="360"/>
+      </w:pPr>
+    </w:lvl>
+    <w:lvl w:ilvl="8" w:tplc="4009001B" w:tentative="1">
+      <w:start w:val="1"/>
+      <w:numFmt w:val="lowerRoman"/>
+      <w:lvlText w:val="%9."/>
+      <w:lvlJc w:val="right"/>
+      <w:pPr>
+        <w:ind w:left="6480" w:hanging="180"/>
+      </w:pPr>
+    </w:lvl>
+  </w:abstractNum>
+  <w:abstractNum w:abstractNumId="1" w15:restartNumberingAfterBreak="0">
+    <w:nsid w:val="1F512A00"/>
+    <w:multiLevelType w:val="hybridMultilevel"/>
+    <w:tmpl w:val="567436F4"/>
+    <w:lvl w:ilvl="0" w:tplc="4009000F">
+      <w:start w:val="1"/>
+      <w:numFmt w:val="decimal"/>
+      <w:lvlText w:val="%1."/>
+      <w:lvlJc w:val="left"/>
+      <w:pPr>
+        <w:ind w:left="720" w:hanging="360"/>
+      </w:pPr>
+      <w:rPr>
+        <w:rFonts w:hint="default"/>
+      </w:rPr>
+    </w:lvl>
+    <w:lvl w:ilvl="1" w:tplc="40090019">
+      <w:start w:val="1"/>
+      <w:numFmt w:val="lowerLetter"/>
+      <w:lvlText w:val="%2."/>
+      <w:lvlJc w:val="left"/>
+      <w:pPr>
+        <w:ind w:left="1440" w:hanging="360"/>
+      </w:pPr>
+    </w:lvl>
+    <w:lvl w:ilvl="2" w:tplc="4009001B" w:tentative="1">
+      <w:start w:val="1"/>
+      <w:numFmt w:val="lowerRoman"/>
+      <w:lvlText w:val="%3."/>
+      <w:lvlJc w:val="right"/>
+      <w:pPr>
+        <w:ind w:left="2160" w:hanging="180"/>
+      </w:pPr>
+    </w:lvl>
+    <w:lvl w:ilvl="3" w:tplc="4009000F" w:tentative="1">
+      <w:start w:val="1"/>
+      <w:numFmt w:val="decimal"/>
+      <w:lvlText w:val="%4."/>
+      <w:lvlJc w:val="left"/>
+      <w:pPr>
+        <w:ind w:left="2880" w:hanging="360"/>
+      </w:pPr>
+    </w:lvl>
+    <w:lvl w:ilvl="4" w:tplc="40090019" w:tentative="1">
+      <w:start w:val="1"/>
+      <w:numFmt w:val="lowerLetter"/>
+      <w:lvlText w:val="%5."/>
+      <w:lvlJc w:val="left"/>
+      <w:pPr>
+        <w:ind w:left="3600" w:hanging="360"/>
+      </w:pPr>
+    </w:lvl>
+    <w:lvl w:ilvl="5" w:tplc="4009001B" w:tentative="1">
+      <w:start w:val="1"/>
+      <w:numFmt w:val="lowerRoman"/>
+      <w:lvlText w:val="%6."/>
+      <w:lvlJc w:val="right"/>
+      <w:pPr>
+        <w:ind w:left="4320" w:hanging="180"/>
+      </w:pPr>
+    </w:lvl>
+    <w:lvl w:ilvl="6" w:tplc="4009000F" w:tentative="1">
+      <w:start w:val="1"/>
+      <w:numFmt w:val="decimal"/>
+      <w:lvlText w:val="%7."/>
+      <w:lvlJc w:val="left"/>
+      <w:pPr>
+        <w:ind w:left="5040" w:hanging="360"/>
+      </w:pPr>
+    </w:lvl>
+    <w:lvl w:ilvl="7" w:tplc="40090019" w:tentative="1">
+      <w:start w:val="1"/>
+      <w:numFmt w:val="lowerLetter"/>
+      <w:lvlText w:val="%8."/>
+      <w:lvlJc w:val="left"/>
+      <w:pPr>
+        <w:ind w:left="5760" w:hanging="360"/>
+      </w:pPr>
+    </w:lvl>
+    <w:lvl w:ilvl="8" w:tplc="4009001B" w:tentative="1">
+      <w:start w:val="1"/>
+      <w:numFmt w:val="lowerRoman"/>
+      <w:lvlText w:val="%9."/>
+      <w:lvlJc w:val="right"/>
+      <w:pPr>
+        <w:ind w:left="6480" w:hanging="180"/>
+      </w:pPr>
+    </w:lvl>
+  </w:abstractNum>
+  <w:abstractNum w:abstractNumId="2" w15:restartNumberingAfterBreak="0">
+    <w:nsid w:val="2B1E61EC"/>
+    <w:multiLevelType w:val="hybridMultilevel"/>
+    <w:tmpl w:val="8F66CD8C"/>
+    <w:lvl w:ilvl="0" w:tplc="4009000F">
+      <w:start w:val="1"/>
+      <w:numFmt w:val="decimal"/>
+      <w:lvlText w:val="%1."/>
+      <w:lvlJc w:val="left"/>
+      <w:pPr>
+        <w:ind w:left="720" w:hanging="360"/>
+      </w:pPr>
+      <w:rPr>
+        <w:rFonts w:hint="default"/>
+      </w:rPr>
+    </w:lvl>
+    <w:lvl w:ilvl="1" w:tplc="40090019" w:tentative="1">
+      <w:start w:val="1"/>
+      <w:numFmt w:val="lowerLetter"/>
+      <w:lvlText w:val="%2."/>
+      <w:lvlJc w:val="left"/>
+      <w:pPr>
+        <w:ind w:left="1440" w:hanging="360"/>
+      </w:pPr>
+    </w:lvl>
+    <w:lvl w:ilvl="2" w:tplc="4009001B" w:tentative="1">
+      <w:start w:val="1"/>
+      <w:numFmt w:val="lowerRoman"/>
+      <w:lvlText w:val="%3."/>
+      <w:lvlJc w:val="right"/>
+      <w:pPr>
+        <w:ind w:left="2160" w:hanging="180"/>
+      </w:pPr>
+    </w:lvl>
+    <w:lvl w:ilvl="3" w:tplc="4009000F" w:tentative="1">
+      <w:start w:val="1"/>
+      <w:numFmt w:val="decimal"/>
+      <w:lvlText w:val="%4."/>
+      <w:lvlJc w:val="left"/>
+      <w:pPr>
+        <w:ind w:left="2880" w:hanging="360"/>
+      </w:pPr>
+    </w:lvl>
+    <w:lvl w:ilvl="4" w:tplc="40090019" w:tentative="1">
+      <w:start w:val="1"/>
+      <w:numFmt w:val="lowerLetter"/>
+      <w:lvlText w:val="%5."/>
+      <w:lvlJc w:val="left"/>
+      <w:pPr>
+        <w:ind w:left="3600" w:hanging="360"/>
+      </w:pPr>
+    </w:lvl>
+    <w:lvl w:ilvl="5" w:tplc="4009001B" w:tentative="1">
+      <w:start w:val="1"/>
+      <w:numFmt w:val="lowerRoman"/>
+      <w:lvlText w:val="%6."/>
+      <w:lvlJc w:val="right"/>
+      <w:pPr>
+        <w:ind w:left="4320" w:hanging="180"/>
+      </w:pPr>
+    </w:lvl>
+    <w:lvl w:ilvl="6" w:tplc="4009000F" w:tentative="1">
+      <w:start w:val="1"/>
+      <w:numFmt w:val="decimal"/>
+      <w:lvlText w:val="%7."/>
+      <w:lvlJc w:val="left"/>
+      <w:pPr>
+        <w:ind w:left="5040" w:hanging="360"/>
+      </w:pPr>
+    </w:lvl>
+    <w:lvl w:ilvl="7" w:tplc="40090019" w:tentative="1">
+      <w:start w:val="1"/>
+      <w:numFmt w:val="lowerLetter"/>
+      <w:lvlText w:val="%8."/>
+      <w:lvlJc w:val="left"/>
+      <w:pPr>
+        <w:ind w:left="5760" w:hanging="360"/>
+      </w:pPr>
+    </w:lvl>
+    <w:lvl w:ilvl="8" w:tplc="4009001B" w:tentative="1">
+      <w:start w:val="1"/>
+      <w:numFmt w:val="lowerRoman"/>
+      <w:lvlText w:val="%9."/>
+      <w:lvlJc w:val="right"/>
+      <w:pPr>
+        <w:ind w:left="6480" w:hanging="180"/>
+      </w:pPr>
+    </w:lvl>
+  </w:abstractNum>
+  <w:abstractNum w:abstractNumId="3" w15:restartNumberingAfterBreak="0">
+    <w:nsid w:val="2BBD3F04"/>
+    <w:multiLevelType w:val="hybridMultilevel"/>
+    <w:tmpl w:val="699ADB1C"/>
+    <w:lvl w:ilvl="0" w:tplc="4009000F">
+      <w:start w:val="1"/>
+      <w:numFmt w:val="decimal"/>
+      <w:lvlText w:val="%1."/>
+      <w:lvlJc w:val="left"/>
+      <w:pPr>
+        <w:ind w:left="720" w:hanging="360"/>
+      </w:pPr>
+      <w:rPr>
+        <w:rFonts w:hint="default"/>
+      </w:rPr>
+    </w:lvl>
+    <w:lvl w:ilvl="1" w:tplc="40090019" w:tentative="1">
+      <w:start w:val="1"/>
+      <w:numFmt w:val="lowerLetter"/>
+      <w:lvlText w:val="%2."/>
+      <w:lvlJc w:val="left"/>
+      <w:pPr>
+        <w:ind w:left="1440" w:hanging="360"/>
+      </w:pPr>
+    </w:lvl>
+    <w:lvl w:ilvl="2" w:tplc="4009001B" w:tentative="1">
+      <w:start w:val="1"/>
+      <w:numFmt w:val="lowerRoman"/>
+      <w:lvlText w:val="%3."/>
+      <w:lvlJc w:val="right"/>
+      <w:pPr>
+        <w:ind w:left="2160" w:hanging="180"/>
+      </w:pPr>
+    </w:lvl>
+    <w:lvl w:ilvl="3" w:tplc="4009000F" w:tentative="1">
+      <w:start w:val="1"/>
+      <w:numFmt w:val="decimal"/>
+      <w:lvlText w:val="%4."/>
+      <w:lvlJc w:val="left"/>
+      <w:pPr>
+        <w:ind w:left="2880" w:hanging="360"/>
+      </w:pPr>
+    </w:lvl>
+    <w:lvl w:ilvl="4" w:tplc="40090019" w:tentative="1">
+      <w:start w:val="1"/>
+      <w:numFmt w:val="lowerLetter"/>
+      <w:lvlText w:val="%5."/>
+      <w:lvlJc w:val="left"/>
+      <w:pPr>
+        <w:ind w:left="3600" w:hanging="360"/>
+      </w:pPr>
+    </w:lvl>
+    <w:lvl w:ilvl="5" w:tplc="4009001B" w:tentative="1">
+      <w:start w:val="1"/>
+      <w:numFmt w:val="lowerRoman"/>
+      <w:lvlText w:val="%6."/>
+      <w:lvlJc w:val="right"/>
+      <w:pPr>
+        <w:ind w:left="4320" w:hanging="180"/>
+      </w:pPr>
+    </w:lvl>
+    <w:lvl w:ilvl="6" w:tplc="4009000F" w:tentative="1">
+      <w:start w:val="1"/>
+      <w:numFmt w:val="decimal"/>
+      <w:lvlText w:val="%7."/>
+      <w:lvlJc w:val="left"/>
+      <w:pPr>
+        <w:ind w:left="5040" w:hanging="360"/>
+      </w:pPr>
+    </w:lvl>
+    <w:lvl w:ilvl="7" w:tplc="40090019" w:tentative="1">
+      <w:start w:val="1"/>
+      <w:numFmt w:val="lowerLetter"/>
+      <w:lvlText w:val="%8."/>
+      <w:lvlJc w:val="left"/>
+      <w:pPr>
+        <w:ind w:left="5760" w:hanging="360"/>
+      </w:pPr>
+    </w:lvl>
+    <w:lvl w:ilvl="8" w:tplc="4009001B" w:tentative="1">
+      <w:start w:val="1"/>
+      <w:numFmt w:val="lowerRoman"/>
+      <w:lvlText w:val="%9."/>
+      <w:lvlJc w:val="right"/>
+      <w:pPr>
+        <w:ind w:left="6480" w:hanging="180"/>
+      </w:pPr>
+    </w:lvl>
+  </w:abstractNum>
+  <w:abstractNum w:abstractNumId="4" w15:restartNumberingAfterBreak="0">
+    <w:nsid w:val="4BED0D0C"/>
+    <w:multiLevelType w:val="hybridMultilevel"/>
+    <w:tmpl w:val="4E6E6340"/>
+    <w:lvl w:ilvl="0" w:tplc="4009000F">
+      <w:start w:val="1"/>
+      <w:numFmt w:val="decimal"/>
+      <w:lvlText w:val="%1."/>
+      <w:lvlJc w:val="left"/>
+      <w:pPr>
+        <w:ind w:left="720" w:hanging="360"/>
+      </w:pPr>
+      <w:rPr>
+        <w:rFonts w:hint="default"/>
+      </w:rPr>
+    </w:lvl>
+    <w:lvl w:ilvl="1" w:tplc="40090019" w:tentative="1">
+      <w:start w:val="1"/>
+      <w:numFmt w:val="lowerLetter"/>
+      <w:lvlText w:val="%2."/>
+      <w:lvlJc w:val="left"/>
+      <w:pPr>
+        <w:ind w:left="1440" w:hanging="360"/>
+      </w:pPr>
+    </w:lvl>
+    <w:lvl w:ilvl="2" w:tplc="4009001B" w:tentative="1">
+      <w:start w:val="1"/>
+      <w:numFmt w:val="lowerRoman"/>
+      <w:lvlText w:val="%3."/>
+      <w:lvlJc w:val="right"/>
+      <w:pPr>
+        <w:ind w:left="2160" w:hanging="180"/>
+      </w:pPr>
+    </w:lvl>
+    <w:lvl w:ilvl="3" w:tplc="4009000F" w:tentative="1">
+      <w:start w:val="1"/>
+      <w:numFmt w:val="decimal"/>
+      <w:lvlText w:val="%4."/>
+      <w:lvlJc w:val="left"/>
+      <w:pPr>
+        <w:ind w:left="2880" w:hanging="360"/>
+      </w:pPr>
+    </w:lvl>
+    <w:lvl w:ilvl="4" w:tplc="40090019" w:tentative="1">
+      <w:start w:val="1"/>
+      <w:numFmt w:val="lowerLetter"/>
+      <w:lvlText w:val="%5."/>
+      <w:lvlJc w:val="left"/>
+      <w:pPr>
+        <w:ind w:left="3600" w:hanging="360"/>
+      </w:pPr>
+    </w:lvl>
+    <w:lvl w:ilvl="5" w:tplc="4009001B" w:tentative="1">
+      <w:start w:val="1"/>
+      <w:numFmt w:val="lowerRoman"/>
+      <w:lvlText w:val="%6."/>
+      <w:lvlJc w:val="right"/>
+      <w:pPr>
+        <w:ind w:left="4320" w:hanging="180"/>
+      </w:pPr>
+    </w:lvl>
+    <w:lvl w:ilvl="6" w:tplc="4009000F" w:tentative="1">
+      <w:start w:val="1"/>
+      <w:numFmt w:val="decimal"/>
+      <w:lvlText w:val="%7."/>
+      <w:lvlJc w:val="left"/>
+      <w:pPr>
+        <w:ind w:left="5040" w:hanging="360"/>
+      </w:pPr>
+    </w:lvl>
+    <w:lvl w:ilvl="7" w:tplc="40090019" w:tentative="1">
+      <w:start w:val="1"/>
+      <w:numFmt w:val="lowerLetter"/>
+      <w:lvlText w:val="%8."/>
+      <w:lvlJc w:val="left"/>
+      <w:pPr>
+        <w:ind w:left="5760" w:hanging="360"/>
+      </w:pPr>
+    </w:lvl>
+    <w:lvl w:ilvl="8" w:tplc="4009001B" w:tentative="1">
+      <w:start w:val="1"/>
+      <w:numFmt w:val="lowerRoman"/>
+      <w:lvlText w:val="%9."/>
+      <w:lvlJc w:val="right"/>
+      <w:pPr>
+        <w:ind w:left="6480" w:hanging="180"/>
+      </w:pPr>
+    </w:lvl>
+  </w:abstractNum>
+  <w:num w:numId="1">
+    <w:abstractNumId w:val="2"/>
+  </w:num>
+  <w:num w:numId="2">
+    <w:abstractNumId w:val="4"/>
+  </w:num>
+  <w:num w:numId="3">
+    <w:abstractNumId w:val="0"/>
+  </w:num>
+  <w:num w:numId="4">
+    <w:abstractNumId w:val="1"/>
+  </w:num>
+  <w:num w:numId="5">
+    <w:abstractNumId w:val="3"/>
+  </w:num>
+</w:numbering>
 </file>
 
 <file path=word/styles.xml><?xml version="1.0" encoding="utf-8"?>
@@ -545,6 +2116,27 @@
     <w:name w:val="Normal"/>
     <w:qFormat/>
   </w:style>
+  <w:style w:type="paragraph" w:styleId="Heading1">
+    <w:name w:val="heading 1"/>
+    <w:basedOn w:val="Normal"/>
+    <w:next w:val="Normal"/>
+    <w:link w:val="Heading1Char"/>
+    <w:uiPriority w:val="9"/>
+    <w:qFormat/>
+    <w:rsid w:val="008C17C9"/>
+    <w:pPr>
+      <w:keepNext/>
+      <w:keepLines/>
+      <w:spacing w:before="240" w:after="0"/>
+      <w:outlineLvl w:val="0"/>
+    </w:pPr>
+    <w:rPr>
+      <w:rFonts w:asciiTheme="majorHAnsi" w:eastAsiaTheme="majorEastAsia" w:hAnsiTheme="majorHAnsi" w:cstheme="majorBidi"/>
+      <w:color w:val="2E74B5" w:themeColor="accent1" w:themeShade="BF"/>
+      <w:sz w:val="32"/>
+      <w:szCs w:val="32"/>
+    </w:rPr>
+  </w:style>
   <w:style w:type="character" w:default="1" w:styleId="DefaultParagraphFont">
     <w:name w:val="Default Paragraph Font"/>
     <w:uiPriority w:val="1"/>
@@ -615,6 +2207,30 @@
     <w:link w:val="Footer"/>
     <w:uiPriority w:val="99"/>
     <w:rsid w:val="007D217E"/>
+  </w:style>
+  <w:style w:type="character" w:customStyle="1" w:styleId="Heading1Char">
+    <w:name w:val="Heading 1 Char"/>
+    <w:basedOn w:val="DefaultParagraphFont"/>
+    <w:link w:val="Heading1"/>
+    <w:uiPriority w:val="9"/>
+    <w:rsid w:val="008C17C9"/>
+    <w:rPr>
+      <w:rFonts w:asciiTheme="majorHAnsi" w:eastAsiaTheme="majorEastAsia" w:hAnsiTheme="majorHAnsi" w:cstheme="majorBidi"/>
+      <w:color w:val="2E74B5" w:themeColor="accent1" w:themeShade="BF"/>
+      <w:sz w:val="32"/>
+      <w:szCs w:val="32"/>
+    </w:rPr>
+  </w:style>
+  <w:style w:type="paragraph" w:styleId="ListParagraph">
+    <w:name w:val="List Paragraph"/>
+    <w:basedOn w:val="Normal"/>
+    <w:uiPriority w:val="34"/>
+    <w:qFormat/>
+    <w:rsid w:val="00E76AA6"/>
+    <w:pPr>
+      <w:ind w:left="720"/>
+      <w:contextualSpacing/>
+    </w:pPr>
   </w:style>
 </w:styles>
 </file>

</xml_diff>

<commit_message>
Go Live Stage Code
</commit_message>
<xml_diff>
--- a/Metal Fabrication Inventory optimisation.docx
+++ b/Metal Fabrication Inventory optimisation.docx
@@ -161,8 +161,6 @@
         </w:rPr>
         <w:t>Promised Delivery dates to customer to be met</w:t>
       </w:r>
-      <w:bookmarkStart w:id="0" w:name="_GoBack"/>
-      <w:bookmarkEnd w:id="0"/>
     </w:p>
     <w:p>
       <w:pPr>
@@ -1190,6 +1188,89 @@
       <w:r>
         <w:t>The solution space consists of how much of raw material RM can be used to produce part P.</w:t>
       </w:r>
+      <w:r>
+        <w:t xml:space="preserve"> Hence each variable is quantities of Raw materials with following attributes</w:t>
+      </w:r>
+    </w:p>
+    <w:p>
+      <w:pPr>
+        <w:pStyle w:val="ListParagraph"/>
+        <w:numPr>
+          <w:ilvl w:val="0"/>
+          <w:numId w:val="6"/>
+        </w:numPr>
+        <w:jc w:val="both"/>
+      </w:pPr>
+      <w:r>
+        <w:t>Part Manufactured</w:t>
+      </w:r>
+    </w:p>
+    <w:p>
+      <w:pPr>
+        <w:pStyle w:val="ListParagraph"/>
+        <w:numPr>
+          <w:ilvl w:val="0"/>
+          <w:numId w:val="6"/>
+        </w:numPr>
+        <w:jc w:val="both"/>
+      </w:pPr>
+      <w:r>
+        <w:t>Sheet</w:t>
+      </w:r>
+    </w:p>
+    <w:p>
+      <w:pPr>
+        <w:pStyle w:val="ListParagraph"/>
+        <w:numPr>
+          <w:ilvl w:val="0"/>
+          <w:numId w:val="6"/>
+        </w:numPr>
+        <w:jc w:val="both"/>
+      </w:pPr>
+      <w:r>
+        <w:t>Coils</w:t>
+      </w:r>
+    </w:p>
+    <w:p>
+      <w:pPr>
+        <w:pStyle w:val="ListParagraph"/>
+        <w:numPr>
+          <w:ilvl w:val="0"/>
+          <w:numId w:val="6"/>
+        </w:numPr>
+        <w:jc w:val="both"/>
+      </w:pPr>
+      <w:r>
+        <w:t>Dimensions</w:t>
+      </w:r>
+    </w:p>
+    <w:p>
+      <w:pPr>
+        <w:pStyle w:val="ListParagraph"/>
+        <w:numPr>
+          <w:ilvl w:val="0"/>
+          <w:numId w:val="6"/>
+        </w:numPr>
+        <w:jc w:val="both"/>
+      </w:pPr>
+      <w:r>
+        <w:t>Stock</w:t>
+      </w:r>
+    </w:p>
+    <w:p>
+      <w:pPr>
+        <w:pStyle w:val="ListParagraph"/>
+        <w:numPr>
+          <w:ilvl w:val="0"/>
+          <w:numId w:val="6"/>
+        </w:numPr>
+        <w:jc w:val="both"/>
+      </w:pPr>
+      <w:r>
+        <w:t>Batch</w:t>
+      </w:r>
+      <w:bookmarkStart w:id="0" w:name="_GoBack"/>
+      <w:bookmarkEnd w:id="0"/>
     </w:p>
     <w:p>
       <w:pPr>
@@ -1618,6 +1699,95 @@
     <w:nsid w:val="4BED0D0C"/>
     <w:multiLevelType w:val="hybridMultilevel"/>
     <w:tmpl w:val="4E6E6340"/>
+    <w:lvl w:ilvl="0" w:tplc="4009000F">
+      <w:start w:val="1"/>
+      <w:numFmt w:val="decimal"/>
+      <w:lvlText w:val="%1."/>
+      <w:lvlJc w:val="left"/>
+      <w:pPr>
+        <w:ind w:left="720" w:hanging="360"/>
+      </w:pPr>
+      <w:rPr>
+        <w:rFonts w:hint="default"/>
+      </w:rPr>
+    </w:lvl>
+    <w:lvl w:ilvl="1" w:tplc="40090019" w:tentative="1">
+      <w:start w:val="1"/>
+      <w:numFmt w:val="lowerLetter"/>
+      <w:lvlText w:val="%2."/>
+      <w:lvlJc w:val="left"/>
+      <w:pPr>
+        <w:ind w:left="1440" w:hanging="360"/>
+      </w:pPr>
+    </w:lvl>
+    <w:lvl w:ilvl="2" w:tplc="4009001B" w:tentative="1">
+      <w:start w:val="1"/>
+      <w:numFmt w:val="lowerRoman"/>
+      <w:lvlText w:val="%3."/>
+      <w:lvlJc w:val="right"/>
+      <w:pPr>
+        <w:ind w:left="2160" w:hanging="180"/>
+      </w:pPr>
+    </w:lvl>
+    <w:lvl w:ilvl="3" w:tplc="4009000F" w:tentative="1">
+      <w:start w:val="1"/>
+      <w:numFmt w:val="decimal"/>
+      <w:lvlText w:val="%4."/>
+      <w:lvlJc w:val="left"/>
+      <w:pPr>
+        <w:ind w:left="2880" w:hanging="360"/>
+      </w:pPr>
+    </w:lvl>
+    <w:lvl w:ilvl="4" w:tplc="40090019" w:tentative="1">
+      <w:start w:val="1"/>
+      <w:numFmt w:val="lowerLetter"/>
+      <w:lvlText w:val="%5."/>
+      <w:lvlJc w:val="left"/>
+      <w:pPr>
+        <w:ind w:left="3600" w:hanging="360"/>
+      </w:pPr>
+    </w:lvl>
+    <w:lvl w:ilvl="5" w:tplc="4009001B" w:tentative="1">
+      <w:start w:val="1"/>
+      <w:numFmt w:val="lowerRoman"/>
+      <w:lvlText w:val="%6."/>
+      <w:lvlJc w:val="right"/>
+      <w:pPr>
+        <w:ind w:left="4320" w:hanging="180"/>
+      </w:pPr>
+    </w:lvl>
+    <w:lvl w:ilvl="6" w:tplc="4009000F" w:tentative="1">
+      <w:start w:val="1"/>
+      <w:numFmt w:val="decimal"/>
+      <w:lvlText w:val="%7."/>
+      <w:lvlJc w:val="left"/>
+      <w:pPr>
+        <w:ind w:left="5040" w:hanging="360"/>
+      </w:pPr>
+    </w:lvl>
+    <w:lvl w:ilvl="7" w:tplc="40090019" w:tentative="1">
+      <w:start w:val="1"/>
+      <w:numFmt w:val="lowerLetter"/>
+      <w:lvlText w:val="%8."/>
+      <w:lvlJc w:val="left"/>
+      <w:pPr>
+        <w:ind w:left="5760" w:hanging="360"/>
+      </w:pPr>
+    </w:lvl>
+    <w:lvl w:ilvl="8" w:tplc="4009001B" w:tentative="1">
+      <w:start w:val="1"/>
+      <w:numFmt w:val="lowerRoman"/>
+      <w:lvlText w:val="%9."/>
+      <w:lvlJc w:val="right"/>
+      <w:pPr>
+        <w:ind w:left="6480" w:hanging="180"/>
+      </w:pPr>
+    </w:lvl>
+  </w:abstractNum>
+  <w:abstractNum w:abstractNumId="5" w15:restartNumberingAfterBreak="0">
+    <w:nsid w:val="795C090E"/>
+    <w:multiLevelType w:val="hybridMultilevel"/>
+    <w:tmpl w:val="F34EB9D4"/>
     <w:lvl w:ilvl="0" w:tplc="4009000F">
       <w:start w:val="1"/>
       <w:numFmt w:val="decimal"/>
@@ -1717,6 +1887,9 @@
   </w:num>
   <w:num w:numId="5">
     <w:abstractNumId w:val="3"/>
+  </w:num>
+  <w:num w:numId="6">
+    <w:abstractNumId w:val="5"/>
   </w:num>
 </w:numbering>
 </file>

</xml_diff>